<commit_message>
update template ijin belajar
</commit_message>
<xml_diff>
--- a/template/final-masal.docx
+++ b/template/final-masal.docx
@@ -1558,16 +1558,16 @@
         <w:tblStyle w:val="a3"/>
         <w:tblW w:w="11067" w:type="dxa"/>
         <w:jc w:val="left"/>
-        <w:tblInd w:w="-816" w:type="dxa"/>
+        <w:tblInd w:w="-818" w:type="dxa"/>
         <w:tblBorders>
-          <w:top w:val="single" w:sz="2" w:space="0" w:color="000000"/>
-          <w:left w:val="single" w:sz="2" w:space="0" w:color="000000"/>
-          <w:bottom w:val="single" w:sz="2" w:space="0" w:color="000000"/>
-          <w:insideH w:val="single" w:sz="2" w:space="0" w:color="000000"/>
+          <w:top w:val="single" w:sz="2" w:space="0" w:color="000001"/>
+          <w:left w:val="single" w:sz="2" w:space="0" w:color="000001"/>
+          <w:bottom w:val="single" w:sz="2" w:space="0" w:color="000001"/>
+          <w:insideH w:val="single" w:sz="2" w:space="0" w:color="000001"/>
         </w:tblBorders>
         <w:tblCellMar>
           <w:top w:w="0" w:type="dxa"/>
-          <w:left w:w="107" w:type="dxa"/>
+          <w:left w:w="104" w:type="dxa"/>
           <w:bottom w:w="0" w:type="dxa"/>
           <w:right w:w="108" w:type="dxa"/>
         </w:tblCellMar>
@@ -1586,14 +1586,14 @@
           <w:tcPr>
             <w:tcW w:w="633" w:type="dxa"/>
             <w:tcBorders>
-              <w:top w:val="single" w:sz="2" w:space="0" w:color="000000"/>
-              <w:left w:val="single" w:sz="2" w:space="0" w:color="000000"/>
-              <w:bottom w:val="single" w:sz="2" w:space="0" w:color="000000"/>
-              <w:insideH w:val="single" w:sz="2" w:space="0" w:color="000000"/>
+              <w:top w:val="single" w:sz="2" w:space="0" w:color="000001"/>
+              <w:left w:val="single" w:sz="2" w:space="0" w:color="000001"/>
+              <w:bottom w:val="single" w:sz="2" w:space="0" w:color="000001"/>
+              <w:insideH w:val="single" w:sz="2" w:space="0" w:color="000001"/>
             </w:tcBorders>
             <w:shd w:color="auto" w:fill="FFF2CC" w:themeFill="accent4" w:themeFillTint="33" w:val="clear"/>
             <w:tcMar>
-              <w:left w:w="107" w:type="dxa"/>
+              <w:left w:w="104" w:type="dxa"/>
             </w:tcMar>
           </w:tcPr>
           <w:p>
@@ -1624,14 +1624,14 @@
           <w:tcPr>
             <w:tcW w:w="3050" w:type="dxa"/>
             <w:tcBorders>
-              <w:top w:val="single" w:sz="2" w:space="0" w:color="000000"/>
-              <w:left w:val="single" w:sz="2" w:space="0" w:color="000000"/>
-              <w:bottom w:val="single" w:sz="2" w:space="0" w:color="000000"/>
-              <w:insideH w:val="single" w:sz="2" w:space="0" w:color="000000"/>
+              <w:top w:val="single" w:sz="2" w:space="0" w:color="000001"/>
+              <w:left w:val="single" w:sz="2" w:space="0" w:color="000001"/>
+              <w:bottom w:val="single" w:sz="2" w:space="0" w:color="000001"/>
+              <w:insideH w:val="single" w:sz="2" w:space="0" w:color="000001"/>
             </w:tcBorders>
             <w:shd w:color="auto" w:fill="FFF2CC" w:themeFill="accent4" w:themeFillTint="33" w:val="clear"/>
             <w:tcMar>
-              <w:left w:w="107" w:type="dxa"/>
+              <w:left w:w="104" w:type="dxa"/>
             </w:tcMar>
           </w:tcPr>
           <w:p>
@@ -1662,14 +1662,14 @@
           <w:tcPr>
             <w:tcW w:w="2617" w:type="dxa"/>
             <w:tcBorders>
-              <w:top w:val="single" w:sz="2" w:space="0" w:color="000000"/>
-              <w:left w:val="single" w:sz="2" w:space="0" w:color="000000"/>
-              <w:bottom w:val="single" w:sz="2" w:space="0" w:color="000000"/>
-              <w:insideH w:val="single" w:sz="2" w:space="0" w:color="000000"/>
+              <w:top w:val="single" w:sz="2" w:space="0" w:color="000001"/>
+              <w:left w:val="single" w:sz="2" w:space="0" w:color="000001"/>
+              <w:bottom w:val="single" w:sz="2" w:space="0" w:color="000001"/>
+              <w:insideH w:val="single" w:sz="2" w:space="0" w:color="000001"/>
             </w:tcBorders>
             <w:shd w:color="auto" w:fill="FFF2CC" w:themeFill="accent4" w:themeFillTint="33" w:val="clear"/>
             <w:tcMar>
-              <w:left w:w="107" w:type="dxa"/>
+              <w:left w:w="104" w:type="dxa"/>
             </w:tcMar>
           </w:tcPr>
           <w:p>
@@ -1700,14 +1700,14 @@
           <w:tcPr>
             <w:tcW w:w="2167" w:type="dxa"/>
             <w:tcBorders>
-              <w:top w:val="single" w:sz="2" w:space="0" w:color="000000"/>
-              <w:left w:val="single" w:sz="2" w:space="0" w:color="000000"/>
-              <w:bottom w:val="single" w:sz="2" w:space="0" w:color="000000"/>
-              <w:insideH w:val="single" w:sz="2" w:space="0" w:color="000000"/>
+              <w:top w:val="single" w:sz="2" w:space="0" w:color="000001"/>
+              <w:left w:val="single" w:sz="2" w:space="0" w:color="000001"/>
+              <w:bottom w:val="single" w:sz="2" w:space="0" w:color="000001"/>
+              <w:insideH w:val="single" w:sz="2" w:space="0" w:color="000001"/>
             </w:tcBorders>
             <w:shd w:color="auto" w:fill="FFF2CC" w:themeFill="accent4" w:themeFillTint="33" w:val="clear"/>
             <w:tcMar>
-              <w:left w:w="107" w:type="dxa"/>
+              <w:left w:w="104" w:type="dxa"/>
             </w:tcMar>
           </w:tcPr>
           <w:p>
@@ -1734,16 +1734,16 @@
           <w:tcPr>
             <w:tcW w:w="2600" w:type="dxa"/>
             <w:tcBorders>
-              <w:top w:val="single" w:sz="2" w:space="0" w:color="000000"/>
-              <w:left w:val="single" w:sz="2" w:space="0" w:color="000000"/>
-              <w:bottom w:val="single" w:sz="2" w:space="0" w:color="000000"/>
-              <w:right w:val="single" w:sz="2" w:space="0" w:color="000000"/>
-              <w:insideH w:val="single" w:sz="2" w:space="0" w:color="000000"/>
-              <w:insideV w:val="single" w:sz="2" w:space="0" w:color="000000"/>
+              <w:top w:val="single" w:sz="2" w:space="0" w:color="000001"/>
+              <w:left w:val="single" w:sz="2" w:space="0" w:color="000001"/>
+              <w:bottom w:val="single" w:sz="2" w:space="0" w:color="000001"/>
+              <w:right w:val="single" w:sz="2" w:space="0" w:color="000001"/>
+              <w:insideH w:val="single" w:sz="2" w:space="0" w:color="000001"/>
+              <w:insideV w:val="single" w:sz="2" w:space="0" w:color="000001"/>
             </w:tcBorders>
             <w:shd w:color="auto" w:fill="FFF2CC" w:themeFill="accent4" w:themeFillTint="33" w:val="clear"/>
             <w:tcMar>
-              <w:left w:w="107" w:type="dxa"/>
+              <w:left w:w="104" w:type="dxa"/>
             </w:tcMar>
           </w:tcPr>
           <w:p>
@@ -1775,13 +1775,14 @@
           <w:tcPr>
             <w:tcW w:w="633" w:type="dxa"/>
             <w:tcBorders>
-              <w:left w:val="single" w:sz="2" w:space="0" w:color="000000"/>
-              <w:bottom w:val="single" w:sz="2" w:space="0" w:color="000000"/>
-              <w:insideH w:val="single" w:sz="2" w:space="0" w:color="000000"/>
+              <w:top w:val="single" w:sz="2" w:space="0" w:color="000001"/>
+              <w:left w:val="single" w:sz="2" w:space="0" w:color="000001"/>
+              <w:bottom w:val="single" w:sz="2" w:space="0" w:color="000001"/>
+              <w:insideH w:val="single" w:sz="2" w:space="0" w:color="000001"/>
             </w:tcBorders>
             <w:shd w:fill="auto" w:val="clear"/>
             <w:tcMar>
-              <w:left w:w="107" w:type="dxa"/>
+              <w:left w:w="104" w:type="dxa"/>
             </w:tcMar>
           </w:tcPr>
           <w:p>
@@ -1806,13 +1807,14 @@
           <w:tcPr>
             <w:tcW w:w="3050" w:type="dxa"/>
             <w:tcBorders>
-              <w:left w:val="single" w:sz="2" w:space="0" w:color="000000"/>
-              <w:bottom w:val="single" w:sz="2" w:space="0" w:color="000000"/>
-              <w:insideH w:val="single" w:sz="2" w:space="0" w:color="000000"/>
+              <w:top w:val="single" w:sz="2" w:space="0" w:color="000001"/>
+              <w:left w:val="single" w:sz="2" w:space="0" w:color="000001"/>
+              <w:bottom w:val="single" w:sz="2" w:space="0" w:color="000001"/>
+              <w:insideH w:val="single" w:sz="2" w:space="0" w:color="000001"/>
             </w:tcBorders>
             <w:shd w:fill="auto" w:val="clear"/>
             <w:tcMar>
-              <w:left w:w="107" w:type="dxa"/>
+              <w:left w:w="104" w:type="dxa"/>
             </w:tcMar>
           </w:tcPr>
           <w:p>
@@ -1837,13 +1839,14 @@
           <w:tcPr>
             <w:tcW w:w="2617" w:type="dxa"/>
             <w:tcBorders>
-              <w:left w:val="single" w:sz="2" w:space="0" w:color="000000"/>
-              <w:bottom w:val="single" w:sz="2" w:space="0" w:color="000000"/>
-              <w:insideH w:val="single" w:sz="2" w:space="0" w:color="000000"/>
+              <w:top w:val="single" w:sz="2" w:space="0" w:color="000001"/>
+              <w:left w:val="single" w:sz="2" w:space="0" w:color="000001"/>
+              <w:bottom w:val="single" w:sz="2" w:space="0" w:color="000001"/>
+              <w:insideH w:val="single" w:sz="2" w:space="0" w:color="000001"/>
             </w:tcBorders>
             <w:shd w:fill="auto" w:val="clear"/>
             <w:tcMar>
-              <w:left w:w="107" w:type="dxa"/>
+              <w:left w:w="104" w:type="dxa"/>
             </w:tcMar>
           </w:tcPr>
           <w:p>
@@ -1868,13 +1871,14 @@
           <w:tcPr>
             <w:tcW w:w="2167" w:type="dxa"/>
             <w:tcBorders>
-              <w:left w:val="single" w:sz="2" w:space="0" w:color="000000"/>
-              <w:bottom w:val="single" w:sz="2" w:space="0" w:color="000000"/>
-              <w:insideH w:val="single" w:sz="2" w:space="0" w:color="000000"/>
+              <w:top w:val="single" w:sz="2" w:space="0" w:color="000001"/>
+              <w:left w:val="single" w:sz="2" w:space="0" w:color="000001"/>
+              <w:bottom w:val="single" w:sz="2" w:space="0" w:color="000001"/>
+              <w:insideH w:val="single" w:sz="2" w:space="0" w:color="000001"/>
             </w:tcBorders>
             <w:shd w:fill="auto" w:val="clear"/>
             <w:tcMar>
-              <w:left w:w="107" w:type="dxa"/>
+              <w:left w:w="104" w:type="dxa"/>
             </w:tcMar>
           </w:tcPr>
           <w:p>
@@ -1908,15 +1912,16 @@
           <w:tcPr>
             <w:tcW w:w="2600" w:type="dxa"/>
             <w:tcBorders>
-              <w:left w:val="single" w:sz="2" w:space="0" w:color="000000"/>
-              <w:bottom w:val="single" w:sz="2" w:space="0" w:color="000000"/>
-              <w:right w:val="single" w:sz="2" w:space="0" w:color="000000"/>
-              <w:insideH w:val="single" w:sz="2" w:space="0" w:color="000000"/>
-              <w:insideV w:val="single" w:sz="2" w:space="0" w:color="000000"/>
+              <w:top w:val="single" w:sz="2" w:space="0" w:color="000001"/>
+              <w:left w:val="single" w:sz="2" w:space="0" w:color="000001"/>
+              <w:bottom w:val="single" w:sz="2" w:space="0" w:color="000001"/>
+              <w:right w:val="single" w:sz="2" w:space="0" w:color="000001"/>
+              <w:insideH w:val="single" w:sz="2" w:space="0" w:color="000001"/>
+              <w:insideV w:val="single" w:sz="2" w:space="0" w:color="000001"/>
             </w:tcBorders>
             <w:shd w:fill="auto" w:val="clear"/>
             <w:tcMar>
-              <w:left w:w="107" w:type="dxa"/>
+              <w:left w:w="104" w:type="dxa"/>
             </w:tcMar>
           </w:tcPr>
           <w:p>
@@ -2450,16 +2455,19 @@
   <w:p>
     <w:pPr>
       <w:pStyle w:val="Normal"/>
+      <w:widowControl/>
       <w:tabs>
         <w:tab w:val="center" w:pos="5220" w:leader="none"/>
         <w:tab w:val="right" w:pos="9000" w:leader="none"/>
       </w:tabs>
-      <w:ind w:left="1440" w:right="27" w:hanging="0"/>
+      <w:bidi w:val="0"/>
+      <w:ind w:left="1440" w:right="0" w:hanging="0"/>
+      <w:jc w:val="left"/>
       <w:rPr/>
     </w:pPr>
     <w:r>
       <w:drawing>
-        <wp:anchor behindDoc="1" distT="0" distB="1905" distL="114300" distR="116205" simplePos="0" locked="0" layoutInCell="1" allowOverlap="1" relativeHeight="4">
+        <wp:anchor behindDoc="1" distT="0" distB="1905" distL="114300" distR="116205" simplePos="0" locked="0" layoutInCell="1" allowOverlap="1" relativeHeight="7">
           <wp:simplePos x="0" y="0"/>
           <wp:positionH relativeFrom="column">
             <wp:posOffset>-73660</wp:posOffset>
@@ -2545,12 +2553,8 @@
         <w:tab w:val="left" w:pos="1775" w:leader="none"/>
         <w:tab w:val="center" w:pos="5148" w:leader="none"/>
       </w:tabs>
-      <w:ind w:left="851" w:right="0" w:hanging="0"/>
-      <w:rPr>
-        <w:rFonts w:ascii="Cambria" w:hAnsi="Cambria" w:asciiTheme="majorHAnsi" w:hAnsiTheme="majorHAnsi"/>
-        <w:szCs w:val="22"/>
-        <w:lang w:val="fi-FI"/>
-      </w:rPr>
+      <w:ind w:left="851" w:hanging="0"/>
+      <w:rPr/>
     </w:pPr>
     <w:r>
       <w:rPr>
@@ -2570,13 +2574,9 @@
       <w:tabs>
         <w:tab w:val="left" w:pos="1418" w:leader="none"/>
       </w:tabs>
-      <w:ind w:left="851" w:right="0" w:hanging="0"/>
+      <w:ind w:left="851" w:hanging="0"/>
       <w:jc w:val="center"/>
-      <w:rPr>
-        <w:rFonts w:ascii="Cambria" w:hAnsi="Cambria" w:asciiTheme="majorHAnsi" w:hAnsiTheme="majorHAnsi"/>
-        <w:szCs w:val="22"/>
-        <w:lang w:val="fi-FI"/>
-      </w:rPr>
+      <w:rPr/>
     </w:pPr>
     <w:r>
       <w:rPr>
@@ -2593,13 +2593,9 @@
       <w:tabs>
         <w:tab w:val="left" w:pos="1418" w:leader="none"/>
       </w:tabs>
-      <w:ind w:left="851" w:right="0" w:hanging="0"/>
+      <w:ind w:left="851" w:hanging="0"/>
       <w:jc w:val="center"/>
-      <w:rPr>
-        <w:rFonts w:ascii="Cambria" w:hAnsi="Cambria" w:asciiTheme="majorHAnsi" w:hAnsiTheme="majorHAnsi"/>
-        <w:szCs w:val="22"/>
-        <w:lang w:val="fi-FI"/>
-      </w:rPr>
+      <w:rPr/>
     </w:pPr>
     <w:r>
       <w:rPr>
@@ -2613,6 +2609,10 @@
   <w:p>
     <w:pPr>
       <w:pStyle w:val="Normal"/>
+      <w:tabs>
+        <w:tab w:val="center" w:pos="5220" w:leader="none"/>
+        <w:tab w:val="right" w:pos="9000" w:leader="none"/>
+      </w:tabs>
       <w:spacing w:lineRule="atLeast" w:line="240"/>
       <w:ind w:left="1418" w:right="54" w:hanging="0"/>
       <w:jc w:val="center"/>
@@ -2621,24 +2621,21 @@
       </w:rPr>
     </w:pPr>
     <w:r>
-      <w:rPr>
-        <w:rFonts w:ascii="Cambria" w:hAnsi="Cambria"/>
-      </w:rPr>
       <mc:AlternateContent>
         <mc:Choice Requires="wps">
           <w:drawing>
-            <wp:anchor behindDoc="1" distT="0" distB="0" distL="114300" distR="114300" simplePos="0" locked="0" layoutInCell="1" allowOverlap="1" relativeHeight="3" wp14:anchorId="4A7AF793">
+            <wp:anchor behindDoc="1" distT="0" distB="0" distL="0" distR="0" simplePos="0" locked="0" layoutInCell="1" allowOverlap="1" relativeHeight="3">
               <wp:simplePos x="0" y="0"/>
               <wp:positionH relativeFrom="column">
-                <wp:posOffset>10795</wp:posOffset>
+                <wp:posOffset>-267335</wp:posOffset>
               </wp:positionH>
               <wp:positionV relativeFrom="paragraph">
-                <wp:posOffset>150495</wp:posOffset>
+                <wp:posOffset>100330</wp:posOffset>
               </wp:positionV>
-              <wp:extent cx="5713730" cy="5080"/>
-              <wp:effectExtent l="0" t="19050" r="5715" b="19050"/>
+              <wp:extent cx="6196330" cy="15240"/>
+              <wp:effectExtent l="0" t="0" r="0" b="0"/>
               <wp:wrapNone/>
-              <wp:docPr id="2" name="Straight Arrow Connector 1"/>
+              <wp:docPr id="2" name=""/>
               <a:graphic xmlns:a="http://schemas.openxmlformats.org/drawingml/2006/main">
                 <a:graphicData uri="http://schemas.microsoft.com/office/word/2010/wordprocessingShape">
                   <wps:wsp>
@@ -2646,26 +2643,12 @@
                     <wps:spPr>
                       <a:xfrm>
                         <a:off x="0" y="0"/>
-                        <a:ext cx="5713200" cy="4320"/>
+                        <a:ext cx="6195600" cy="9360"/>
                       </a:xfrm>
-                      <a:custGeom>
+                      <a:prstGeom prst="line">
                         <a:avLst/>
-                        <a:gdLst/>
-                        <a:ahLst/>
-                        <a:rect l="l" t="t" r="r" b="b"/>
-                        <a:pathLst>
-                          <a:path w="21600" h="21600">
-                            <a:moveTo>
-                              <a:pt x="0" y="0"/>
-                            </a:moveTo>
-                            <a:lnTo>
-                              <a:pt x="21600" y="21600"/>
-                            </a:lnTo>
-                          </a:path>
-                        </a:pathLst>
-                      </a:custGeom>
-                      <a:noFill/>
-                      <a:ln w="28440">
+                      </a:prstGeom>
+                      <a:ln w="54720">
                         <a:solidFill>
                           <a:srgbClr val="000000"/>
                         </a:solidFill>
@@ -2686,9 +2669,79 @@
           </w:drawing>
         </mc:Choice>
         <mc:Fallback>
-          <w:pict/>
+          <w:pict>
+            <v:line id="shape_0" from="-21.1pt,7.6pt" to="466.7pt,8.3pt" stroked="t" style="position:absolute">
+              <v:stroke color="black" weight="54720" joinstyle="round" endcap="flat"/>
+              <v:fill o:detectmouseclick="t" on="false"/>
+            </v:line>
+          </w:pict>
         </mc:Fallback>
       </mc:AlternateContent>
+      <mc:AlternateContent>
+        <mc:Choice Requires="wps">
+          <w:drawing>
+            <wp:anchor behindDoc="1" distT="0" distB="0" distL="0" distR="0" simplePos="0" locked="0" layoutInCell="1" allowOverlap="1" relativeHeight="5">
+              <wp:simplePos x="0" y="0"/>
+              <wp:positionH relativeFrom="column">
+                <wp:posOffset>-240665</wp:posOffset>
+              </wp:positionH>
+              <wp:positionV relativeFrom="paragraph">
+                <wp:posOffset>160020</wp:posOffset>
+              </wp:positionV>
+              <wp:extent cx="6164580" cy="1270"/>
+              <wp:effectExtent l="0" t="0" r="0" b="0"/>
+              <wp:wrapNone/>
+              <wp:docPr id="3" name=""/>
+              <a:graphic xmlns:a="http://schemas.openxmlformats.org/drawingml/2006/main">
+                <a:graphicData uri="http://schemas.microsoft.com/office/word/2010/wordprocessingShape">
+                  <wps:wsp>
+                    <wps:cNvSpPr/>
+                    <wps:spPr>
+                      <a:xfrm>
+                        <a:off x="0" y="0"/>
+                        <a:ext cx="6163920" cy="0"/>
+                      </a:xfrm>
+                      <a:prstGeom prst="line">
+                        <a:avLst/>
+                      </a:prstGeom>
+                      <a:ln>
+                        <a:solidFill>
+                          <a:srgbClr val="3465a4"/>
+                        </a:solidFill>
+                      </a:ln>
+                    </wps:spPr>
+                    <wps:style>
+                      <a:lnRef idx="0"/>
+                      <a:fillRef idx="0"/>
+                      <a:effectRef idx="0"/>
+                      <a:fontRef idx="minor"/>
+                    </wps:style>
+                    <wps:bodyPr/>
+                  </wps:wsp>
+                </a:graphicData>
+              </a:graphic>
+            </wp:anchor>
+          </w:drawing>
+        </mc:Choice>
+        <mc:Fallback>
+          <w:pict>
+            <v:line id="shape_0" from="-18.95pt,12.6pt" to="466.35pt,12.6pt" stroked="t" style="position:absolute">
+              <v:stroke color="#3465a4" joinstyle="round" endcap="flat"/>
+              <v:fill o:detectmouseclick="t" on="false"/>
+            </v:line>
+          </w:pict>
+        </mc:Fallback>
+      </mc:AlternateContent>
+    </w:r>
+    <w:r>
+      <w:rPr>
+        <w:rFonts w:ascii="Cambria" w:hAnsi="Cambria" w:asciiTheme="majorHAnsi" w:hAnsiTheme="majorHAnsi"/>
+        <w:b/>
+        <w:sz w:val="26"/>
+        <w:szCs w:val="26"/>
+        <w:lang w:val="nb-NO"/>
+      </w:rPr>
+      <w:t xml:space="preserve"> </w:t>
     </w:r>
   </w:p>
 </w:hdr>

</xml_diff>